<commit_message>
new figures with axis labels, finished report
</commit_message>
<xml_diff>
--- a/report.docx
+++ b/report.docx
@@ -660,21 +660,45 @@
         <w:t>ods based on variance reduction), which are simplistic and based on experience, and as such do not offer a well-grounded case [9].</w:t>
       </w:r>
       <w:r>
-        <w:t xml:space="preserve"> However, there are techniques to create a simple simulation of the MPC controlled plant and base the business case on it, which offers much more solid case [12].</w:t>
-      </w:r>
-    </w:p>
-    <w:p>
-      <w:r>
-        <w:t xml:space="preserve">When the investment into MPC is approved, the design phase can commence. </w:t>
-      </w:r>
-      <w:r>
-        <w:t xml:space="preserve">Usually the first, and most difficult step is to devise a mathematical model of the plant to be controlled. This can account for up to 80% of the design work and investment [11]. The main reason for this </w:t>
-      </w:r>
-      <w:r>
-        <w:t xml:space="preserve">difficulty </w:t>
-      </w:r>
-      <w:r>
-        <w:t>is the inherent complexity of the plants that are to be controlled. They often include many loops and interdependent subsystems with complex dynamics, which are difficult to analyse [2].</w:t>
+        <w:t xml:space="preserve"> </w:t>
+      </w:r>
+      <w:r>
+        <w:t>On the other hand</w:t>
+      </w:r>
+      <w:r>
+        <w:t xml:space="preserve">, there are techniques to create a simple simulation of the MPC controlled plant and base the business case on it, which offers much more </w:t>
+      </w:r>
+      <w:r>
+        <w:t>persuasive</w:t>
+      </w:r>
+      <w:r>
+        <w:t xml:space="preserve"> case [12].</w:t>
+      </w:r>
+    </w:p>
+    <w:p>
+      <w:r>
+        <w:t xml:space="preserve">When the investment into MPC is approved, the design phase can </w:t>
+      </w:r>
+      <w:r>
+        <w:t>begin</w:t>
+      </w:r>
+      <w:r>
+        <w:t xml:space="preserve">. </w:t>
+      </w:r>
+      <w:r>
+        <w:t xml:space="preserve">Usually the first, and most difficult step is to devise a mathematical model of the plant to be controlled. This can account for up to 80% of the design work and investment [11]. </w:t>
+      </w:r>
+      <w:r>
+        <w:t>The modelling is especially problematic, if detailed models derived from first principles are needed</w:t>
+      </w:r>
+      <w:r>
+        <w:t>. T</w:t>
+      </w:r>
+      <w:r>
+        <w:t xml:space="preserve">he plants to be modelled </w:t>
+      </w:r>
+      <w:r>
+        <w:t>often include many loops and interdependent subsystems with complex dynamics, which are difficult to analyse [2].</w:t>
       </w:r>
       <w:r>
         <w:t xml:space="preserve"> T</w:t>
@@ -694,29 +718,186 @@
     </w:p>
     <w:p>
       <w:r>
-        <w:t>To obtain the necessary data for modelling and later verification of the model, step tests are usually used. These excit</w:t>
-      </w:r>
-      <w:r>
-        <w:t xml:space="preserve">e the system by inputting series of step inputs and observe the reaction of the outputs. This way a black-box model (not derived from first principles) of the system can be obtained. However, there are challenges related to step tests, too. Since time constants in continuous process plants can reach hours, tests might take week or months to complete [2] [12]. The choice of tests is also a problem, as the inputs that would yield the most useful information are likely to take the system out of its operating range [7]. On the other hand, software packages are available, which can automatically use data from tests to aid model building </w:t>
+        <w:t xml:space="preserve">If only a black-box model is required, the analysis is somewhat simplified. </w:t>
+      </w:r>
+      <w:r>
+        <w:t>For this, software packages capable of model identification can be used [</w:t>
+      </w:r>
+      <w:proofErr w:type="spellStart"/>
+      <w:r>
+        <w:t>zhu</w:t>
+      </w:r>
+      <w:proofErr w:type="spellEnd"/>
+      <w:r>
+        <w:t xml:space="preserve">]. The model is constructed from data obtained in plant tests. However, there are challenges connected with the tests as well. </w:t>
+      </w:r>
+      <w:r>
+        <w:t xml:space="preserve">Since time constants in continuous process plants can reach hours, tests might take week or months to complete [2] [12]. The choice of tests is also a problem, as the inputs that would yield the most useful information are likely to take the system out of its operating range [7]. </w:t>
+      </w:r>
+    </w:p>
+    <w:p>
+      <w:r>
+        <w:t xml:space="preserve">After the model is complete, </w:t>
+      </w:r>
+      <w:r>
+        <w:t xml:space="preserve">and the controller designed, </w:t>
+      </w:r>
+      <w:r>
+        <w:t>the next c</w:t>
+      </w:r>
+      <w:r>
+        <w:t xml:space="preserve">hallenge is to tune the </w:t>
+      </w:r>
+      <w:r>
+        <w:t>controller</w:t>
+      </w:r>
+      <w:r>
+        <w:t xml:space="preserve"> parameters to achieve optimal</w:t>
+      </w:r>
+      <w:r>
+        <w:t xml:space="preserve"> operation. Cost matrices, soft and hard constraints can all be considered tuning parameters [10]. Since the size of the system is usually large and there can be tight coupling between the parameters, the task is inherently complicated [4]. Moreover, the tuning is mostly manual job and no effective automatization procedure exists [7]. </w:t>
+      </w:r>
+      <w:r>
+        <w:t>After the tuning is complete, validation of the model can be performed, for which plant test data are again necessary.</w:t>
+      </w:r>
+    </w:p>
+    <w:p>
+      <w:r>
+        <w:t xml:space="preserve">All these factors make the </w:t>
+      </w:r>
+      <w:r>
+        <w:t>design</w:t>
+      </w:r>
+      <w:r>
+        <w:t xml:space="preserve"> </w:t>
+      </w:r>
+      <w:r>
+        <w:t xml:space="preserve">procedure </w:t>
+      </w:r>
+      <w:r>
+        <w:t>extremely challenging task. The situation is further aggravated by that lack of expert control engineers with the necessary experience and skill to perform these analyses [7] [12]. This makes the modelling of the plant</w:t>
+      </w:r>
+      <w:r>
+        <w:t xml:space="preserve"> and design of optimal controller</w:t>
+      </w:r>
+      <w:r>
+        <w:t xml:space="preserve"> the single largest challenge in implementing MPC in industry. On the upside, this motivates research into the area, and some techniques to simplify </w:t>
+      </w:r>
+      <w:r>
+        <w:t xml:space="preserve">and shorten </w:t>
+      </w:r>
+      <w:r>
+        <w:t>the design task have been proposed [5].</w:t>
+      </w:r>
+    </w:p>
+    <w:p>
+      <w:r>
+        <w:t xml:space="preserve">Aside from the technical challenges, there are also challenges connected with the human factor. The MPC control operators need to be knowledgeable and skilled in operating the new control system. For this they need extensive training, which imposes additional financial and time cost [12]. Moreover, there are also psychological factors at play. If at the beginning of the MPC integration unrealistic expectations about its performance were formed, the operators might be later dissatisfied with the new controller. In such situation, they are more likely to not use it properly, or </w:t>
+      </w:r>
+      <w:r>
+        <w:lastRenderedPageBreak/>
+        <w:t>even turn it off completely [7]. If the user interface of the controller is complicated and not user-friendly, it can lead to similar negative consequences [8].</w:t>
+      </w:r>
+    </w:p>
+    <w:p>
+      <w:r>
+        <w:t xml:space="preserve">The challenges connected with the continuous use of MPC controller are tightly coupled with the ones solved during </w:t>
+      </w:r>
+      <w:r>
+        <w:t xml:space="preserve">the </w:t>
+      </w:r>
+      <w:r>
+        <w:t>design phase. This is because design decisions naturally affect the operation of the controller and its ability to cope with any emergent situations. Discussions of the following issues will therefore often reach back to the design stage.</w:t>
+      </w:r>
+    </w:p>
+    <w:p>
+      <w:r>
+        <w:t xml:space="preserve">The first issue that can be identified is variance of the inputs to the controlled plant. Naturally, in the continuous process industry the ingredients of the product will be of varying quality and characteristics (e.g. grain size, moisture, density). Due to legal requirements, the product must keep its quality irrespective of the inputs. The controller must therefore adapt to changing circumstances. This can be done for instance by allowing for a range of input qualities in the design process, or by defining several operation points of the plant based on the </w:t>
+      </w:r>
+      <w:r>
+        <w:t>quality categories of the inputs [3].</w:t>
+      </w:r>
+    </w:p>
+    <w:p>
+      <w:r>
+        <w:t xml:space="preserve">Possibly the largest issue that </w:t>
+      </w:r>
+      <w:proofErr w:type="gramStart"/>
+      <w:r>
+        <w:t>has to</w:t>
+      </w:r>
+      <w:proofErr w:type="gramEnd"/>
+      <w:r>
+        <w:t xml:space="preserve"> be solved during the lifecycle of the MPC controller is changing characteristics of the plant. This can be attributed to slow sensor and actuator wear, process or recipe changes </w:t>
+      </w:r>
+      <w:r>
+        <w:t xml:space="preserve">and replaced parts </w:t>
+      </w:r>
+      <w:r>
+        <w:t xml:space="preserve">[14] [13]. For this reason, there should exists a business and engineering framework to continually review the performance of the MPC controller to assess, whether a change to the model is necessary [7] [10]. However, the MPC is usually designed by an outside specialist contractor </w:t>
+      </w:r>
+      <w:r>
+        <w:t xml:space="preserve">company, </w:t>
+      </w:r>
+      <w:r>
+        <w:t>which is typically not available to support the system during its entire lifecycle. The adjustments to be made are then responsibility of the in-house engineers and operators, who might lack the necessary skills [7]. This creates another consideration in the design phase, where simpler controller will be easier to maintain and adjust, however, likely more imprecise in its operation.</w:t>
+      </w:r>
+      <w:r>
+        <w:t xml:space="preserve"> Moreover, a model redesign will usually cause disrupti</w:t>
+      </w:r>
+      <w:r>
+        <w:t>on of the production process, since</w:t>
+      </w:r>
+      <w:r>
+        <w:t xml:space="preserve"> testing is required </w:t>
+      </w:r>
+      <w:r>
+        <w:t>similarly as in the initial design process [14].</w:t>
+      </w:r>
+    </w:p>
+    <w:p>
+      <w:r>
+        <w:t xml:space="preserve">An alternative approach is to design the MPC so that it </w:t>
+      </w:r>
+      <w:proofErr w:type="gramStart"/>
+      <w:r>
+        <w:t>is capable of adjusting</w:t>
+      </w:r>
+      <w:proofErr w:type="gramEnd"/>
+      <w:r>
+        <w:t xml:space="preserve"> its model automatically. There are solutions available which can support this. However, the automatic model adjustment relies of continuous</w:t>
+      </w:r>
+      <w:r>
+        <w:t xml:space="preserve"> excitation of the system to gather data based on which the model can be re-adjusted. This necessarily means some performance of the controller is sacrificed [14]. Moreover, the controller operators need to be comfortable with supporting such adaptive system, which might be problematic due to </w:t>
+      </w:r>
+      <w:proofErr w:type="gramStart"/>
+      <w:r>
+        <w:t>aforementioned lack</w:t>
+      </w:r>
+      <w:proofErr w:type="gramEnd"/>
+      <w:r>
+        <w:t xml:space="preserve"> of skilled engineers and costs associated with their training [10].</w:t>
+      </w:r>
+    </w:p>
+    <w:p>
+      <w:r>
+        <w:t>If the business</w:t>
+      </w:r>
+      <w:r>
+        <w:t xml:space="preserve"> employing MPC in its processes</w:t>
+      </w:r>
+      <w:r>
+        <w:t xml:space="preserve"> wants to maintain its competitive edge, it should also be fol</w:t>
+      </w:r>
+      <w:r>
+        <w:t>lowing the latest technologies available and deploying them into their operations. These can be for instance integrated real-time optimisation or economic MPC solutions [12]. To be able to do this, the business naturally has to employ additional personnel involved with research and development, imposing further costs and hiring issues (due to lack of skilled labour).</w:t>
       </w:r>
       <w:bookmarkStart w:id="0" w:name="_GoBack"/>
       <w:bookmarkEnd w:id="0"/>
-    </w:p>
-    <w:p>
-      <w:r>
-        <w:t>All these factors make the analysis of the plant and derivation of the model extremely challenging task. The situation is further aggravated by that lack of expert control engineers with the necessary experience and skill to perform these analyses [7] [12]. This makes the modelling of the plant the single largest challenge in implementing MPC in industry. On the upside, this motivates research into the area, and some techniques to simplify the design task have been proposed [5].</w:t>
-      </w:r>
-    </w:p>
-    <w:p>
-      <w:r>
-        <w:t>After the model is complete, the next c</w:t>
-      </w:r>
-      <w:r>
-        <w:t>hallenge is to tune the system parameters (e.g. cost matrices) to achieve optimal</w:t>
-      </w:r>
-    </w:p>
-    <w:p/>
-    <w:p/>
+      <w:r>
+        <w:t xml:space="preserve"> </w:t>
+      </w:r>
+    </w:p>
     <w:p>
       <w:r>
         <w:br w:type="page"/>
@@ -1596,12 +1777,12 @@
       </w:r>
       <w:r>
         <w:rPr>
-          <w:highlight w:val="yellow"/>
-        </w:rPr>
-        <w:t>MPC deteriorates</w:t>
-      </w:r>
-      <w:r>
-        <w:t xml:space="preserve"> over time as the plant changes </w:t>
+          <w:color w:val="FF0000"/>
+        </w:rPr>
+        <w:t xml:space="preserve">MPC deteriorates </w:t>
+      </w:r>
+      <w:r>
+        <w:t xml:space="preserve">over time as the plant changes </w:t>
       </w:r>
       <w:proofErr w:type="gramStart"/>
       <w:r>
@@ -2772,6 +2953,29 @@
       <w:szCs w:val="32"/>
     </w:rPr>
   </w:style>
+  <w:style w:type="paragraph" w:styleId="Heading2">
+    <w:name w:val="heading 2"/>
+    <w:basedOn w:val="Normal"/>
+    <w:next w:val="Normal"/>
+    <w:link w:val="Heading2Char"/>
+    <w:uiPriority w:val="9"/>
+    <w:semiHidden/>
+    <w:unhideWhenUsed/>
+    <w:qFormat/>
+    <w:rsid w:val="00F539E1"/>
+    <w:pPr>
+      <w:keepNext/>
+      <w:keepLines/>
+      <w:spacing w:before="40" w:after="0"/>
+      <w:outlineLvl w:val="1"/>
+    </w:pPr>
+    <w:rPr>
+      <w:rFonts w:asciiTheme="majorHAnsi" w:eastAsiaTheme="majorEastAsia" w:hAnsiTheme="majorHAnsi" w:cstheme="majorBidi"/>
+      <w:color w:val="2E74B5" w:themeColor="accent1" w:themeShade="BF"/>
+      <w:sz w:val="26"/>
+      <w:szCs w:val="26"/>
+    </w:rPr>
+  </w:style>
   <w:style w:type="character" w:default="1" w:styleId="DefaultParagraphFont">
     <w:name w:val="Default Paragraph Font"/>
     <w:uiPriority w:val="1"/>
@@ -2822,6 +3026,20 @@
       <w:ind w:left="720"/>
       <w:contextualSpacing/>
     </w:pPr>
+  </w:style>
+  <w:style w:type="character" w:customStyle="1" w:styleId="Heading2Char">
+    <w:name w:val="Heading 2 Char"/>
+    <w:basedOn w:val="DefaultParagraphFont"/>
+    <w:link w:val="Heading2"/>
+    <w:uiPriority w:val="9"/>
+    <w:semiHidden/>
+    <w:rsid w:val="00F539E1"/>
+    <w:rPr>
+      <w:rFonts w:asciiTheme="majorHAnsi" w:eastAsiaTheme="majorEastAsia" w:hAnsiTheme="majorHAnsi" w:cstheme="majorBidi"/>
+      <w:color w:val="2E74B5" w:themeColor="accent1" w:themeShade="BF"/>
+      <w:sz w:val="26"/>
+      <w:szCs w:val="26"/>
+    </w:rPr>
   </w:style>
 </w:styles>
 </file>
@@ -3126,7 +3344,7 @@
 </file>
 
 <file path=customXml/itemProps1.xml><?xml version="1.0" encoding="utf-8"?>
-<ds:datastoreItem xmlns:ds="http://schemas.openxmlformats.org/officeDocument/2006/customXml" ds:itemID="{B58E40F4-705F-41EF-99C7-CC59BC19E1AE}">
+<ds:datastoreItem xmlns:ds="http://schemas.openxmlformats.org/officeDocument/2006/customXml" ds:itemID="{B1A5BDBF-DE56-4D04-98C2-98204967D3D2}">
   <ds:schemaRefs>
     <ds:schemaRef ds:uri="http://schemas.openxmlformats.org/officeDocument/2006/bibliography"/>
   </ds:schemaRefs>

</xml_diff>